<commit_message>
Day 25: Component LifeCycle + React Router
</commit_message>
<xml_diff>
--- a/React_Learning/NOTE 3D.docx
+++ b/React_Learning/NOTE 3D.docx
@@ -42,15 +42,7 @@
     </w:p>
     <w:p>
       <w:r>
-        <w:t xml:space="preserve">A: Meaning that every time a user </w:t>
-      </w:r>
-      <w:proofErr w:type="gramStart"/>
-      <w:r>
-        <w:t>access</w:t>
-      </w:r>
-      <w:proofErr w:type="gramEnd"/>
-      <w:r>
-        <w:t xml:space="preserve"> a page, the browser doesn’t need to go back to the server to fetch the pages. Instead, JS handles the transition =&gt; Only 1 initial page from the server</w:t>
+        <w:t>A: Meaning that every time a user access a page, the browser doesn’t need to go back to the server to fetch the pages. Instead, JS handles the transition =&gt; Only 1 initial page from the server</w:t>
       </w:r>
     </w:p>
     <w:p/>
@@ -61,15 +53,7 @@
     </w:p>
     <w:p>
       <w:r>
-        <w:t xml:space="preserve">A: It either download everything at </w:t>
-      </w:r>
-      <w:proofErr w:type="gramStart"/>
-      <w:r>
-        <w:t>once ,</w:t>
-      </w:r>
-      <w:proofErr w:type="gramEnd"/>
-      <w:r>
-        <w:t xml:space="preserve"> or only renders just what the user needs</w:t>
+        <w:t>A: It either download everything at once , or only renders just what the user needs</w:t>
       </w:r>
     </w:p>
     <w:p/>
@@ -92,59 +76,12 @@
     </w:p>
     <w:p>
       <w:r>
-        <w:t xml:space="preserve">  {</w:t>
-      </w:r>
-      <w:proofErr w:type="spellStart"/>
-      <w:proofErr w:type="gramStart"/>
-      <w:r>
-        <w:t>this.state</w:t>
-      </w:r>
-      <w:proofErr w:type="gramEnd"/>
-      <w:r>
-        <w:t>.screen</w:t>
-      </w:r>
-      <w:proofErr w:type="spellEnd"/>
-      <w:r>
-        <w:t xml:space="preserve"> === 'list' &amp;&amp; (</w:t>
-      </w:r>
-    </w:p>
-    <w:p>
-      <w:r>
-        <w:t xml:space="preserve">        &lt;</w:t>
-      </w:r>
-      <w:proofErr w:type="spellStart"/>
-      <w:r>
-        <w:t>ListContacts</w:t>
-      </w:r>
-      <w:proofErr w:type="spellEnd"/>
-      <w:r>
-        <w:t xml:space="preserve"> </w:t>
-      </w:r>
-      <w:proofErr w:type="spellStart"/>
-      <w:r>
-        <w:t>onDeleteContact</w:t>
-      </w:r>
-      <w:proofErr w:type="spellEnd"/>
-      <w:r>
-        <w:t>= {</w:t>
-      </w:r>
-      <w:proofErr w:type="spellStart"/>
-      <w:proofErr w:type="gramStart"/>
-      <w:r>
-        <w:t>this.removeContact</w:t>
-      </w:r>
-      <w:proofErr w:type="spellEnd"/>
-      <w:proofErr w:type="gramEnd"/>
-      <w:r>
-        <w:t>} contacts={</w:t>
-      </w:r>
-      <w:proofErr w:type="spellStart"/>
-      <w:r>
-        <w:t>this.state.contacts</w:t>
-      </w:r>
-      <w:proofErr w:type="spellEnd"/>
-      <w:r>
-        <w:t>}/&gt;</w:t>
+        <w:t xml:space="preserve">  {this.state.screen === 'list' &amp;&amp; (</w:t>
+      </w:r>
+    </w:p>
+    <w:p>
+      <w:r>
+        <w:t xml:space="preserve">        &lt;ListContacts onDeleteContact= {this.removeContact} contacts={this.state.contacts}/&gt;</w:t>
       </w:r>
     </w:p>
     <w:p>
@@ -162,33 +99,12 @@
     </w:p>
     <w:p>
       <w:r>
-        <w:t xml:space="preserve">        {</w:t>
-      </w:r>
-      <w:proofErr w:type="spellStart"/>
-      <w:proofErr w:type="gramStart"/>
-      <w:r>
-        <w:t>this.state</w:t>
-      </w:r>
-      <w:proofErr w:type="gramEnd"/>
-      <w:r>
-        <w:t>.screen</w:t>
-      </w:r>
-      <w:proofErr w:type="spellEnd"/>
-      <w:r>
-        <w:t xml:space="preserve"> === 'create' &amp;&amp;(</w:t>
-      </w:r>
-    </w:p>
-    <w:p>
-      <w:r>
-        <w:t xml:space="preserve">          &lt;</w:t>
-      </w:r>
-      <w:proofErr w:type="spellStart"/>
-      <w:r>
-        <w:t>CreateContact</w:t>
-      </w:r>
-      <w:proofErr w:type="spellEnd"/>
-      <w:r>
-        <w:t xml:space="preserve"> /&gt;</w:t>
+        <w:t xml:space="preserve">        {this.state.screen === 'create' &amp;&amp;(</w:t>
+      </w:r>
+    </w:p>
+    <w:p>
+      <w:r>
+        <w:t xml:space="preserve">          &lt;CreateContact /&gt;</w:t>
       </w:r>
     </w:p>
     <w:p>
@@ -202,41 +118,799 @@
         <w:t>A</w:t>
       </w:r>
       <w:r>
-        <w:t>: just JSX if statements. If condition is “</w:t>
-      </w:r>
-      <w:proofErr w:type="spellStart"/>
-      <w:proofErr w:type="gramStart"/>
-      <w:r>
-        <w:t>this.state</w:t>
-      </w:r>
-      <w:proofErr w:type="gramEnd"/>
-      <w:r>
-        <w:t>.screen</w:t>
-      </w:r>
-      <w:proofErr w:type="spellEnd"/>
-      <w:r>
-        <w:t>=== ‘list”, then execute the code.</w:t>
+        <w:t>: just JSX if statements. If condition is “this.state.screen=== ‘list”, then execute the code.</w:t>
       </w:r>
     </w:p>
     <w:p>
       <w:r>
         <w:t xml:space="preserve">It’s called </w:t>
       </w:r>
+      <w:r>
+        <w:rPr>
+          <w:b/>
+        </w:rPr>
+        <w:t>short- circuit evaluation</w:t>
+      </w:r>
+    </w:p>
+    <w:p/>
+    <w:p/>
+    <w:p>
+      <w:r>
+        <w:t>Q: Why use React Router?</w:t>
+      </w:r>
+    </w:p>
+    <w:p>
+      <w:r>
+        <w:t>A: So I can create urls for each page of the app</w:t>
+      </w:r>
+    </w:p>
+    <w:p>
+      <w:r>
+        <w:t>npm install --save react-router-dom</w:t>
+      </w:r>
+      <w:r>
+        <w:t xml:space="preserve"> (DOM is for web page. Native is for React Native)</w:t>
+      </w:r>
+    </w:p>
+    <w:p/>
+    <w:p>
+      <w:pPr>
+        <w:rPr>
+          <w:b/>
+          <w:sz w:val="32"/>
+          <w:szCs w:val="32"/>
+        </w:rPr>
+      </w:pPr>
+      <w:r>
+        <w:rPr>
+          <w:b/>
+          <w:sz w:val="32"/>
+          <w:szCs w:val="32"/>
+        </w:rPr>
+        <w:t>BrowserRouter</w:t>
+      </w:r>
+    </w:p>
+    <w:p>
+      <w:r>
+        <w:t>Q: What’s that?</w:t>
+      </w:r>
+    </w:p>
+    <w:p>
+      <w:r>
+        <w:t>A: It listens to the changes in URL and it makes sure that the correct screen correlates to that new url shows up</w:t>
+      </w:r>
+    </w:p>
+    <w:p>
+      <w:r>
+        <w:t>_ it has a “history” object that listen to changes in the URL and makes sure that my app is aware of those changes</w:t>
+      </w:r>
+    </w:p>
+    <w:p/>
+    <w:p>
+      <w:r>
+        <w:t xml:space="preserve">_ </w:t>
+      </w:r>
+      <w:r>
+        <w:rPr>
+          <w:highlight w:val="yellow"/>
+        </w:rPr>
+        <w:t>So I need to import it into index.js and then wrap it around the App component</w:t>
+      </w:r>
+      <w:r>
+        <w:rPr>
+          <w:highlight w:val="yellow"/>
+        </w:rPr>
+        <w:t xml:space="preserve"> (wrap my whole app around it)</w:t>
+      </w:r>
+      <w:r>
+        <w:rPr>
+          <w:highlight w:val="yellow"/>
+        </w:rPr>
+        <w:t>:</w:t>
+      </w:r>
+    </w:p>
+    <w:p>
+      <w:r>
+        <w:lastRenderedPageBreak/>
+        <w:t>ex:</w:t>
+      </w:r>
+    </w:p>
+    <w:p>
+      <w:r>
+        <w:t>import { BrowserRouter} from 'react-router-dom'</w:t>
+      </w:r>
+    </w:p>
+    <w:p/>
+    <w:p>
+      <w:r>
+        <w:t>&lt;BrowserRouter&gt;&lt;App /&gt;&lt;/BrowserRouter&gt;</w:t>
+      </w:r>
+    </w:p>
+    <w:p/>
+    <w:p>
+      <w:pPr>
+        <w:rPr>
+          <w:b/>
+          <w:sz w:val="28"/>
+          <w:szCs w:val="28"/>
+        </w:rPr>
+      </w:pPr>
+      <w:r>
+        <w:rPr>
+          <w:b/>
+          <w:sz w:val="28"/>
+          <w:szCs w:val="28"/>
+        </w:rPr>
+        <w:t>Link Component</w:t>
+      </w:r>
+    </w:p>
+    <w:p>
+      <w:r>
+        <w:t>Q: What’s that?</w:t>
+      </w:r>
+    </w:p>
+    <w:p>
+      <w:r>
+        <w:t>A:</w:t>
+      </w:r>
+      <w:r>
+        <w:t xml:space="preserve"> For users to navigate your app.</w:t>
+      </w:r>
+    </w:p>
+    <w:p/>
+    <w:p>
+      <w:r>
+        <w:t>import { Link } from 'react-router-dom'</w:t>
+      </w:r>
+    </w:p>
+    <w:p/>
+    <w:p>
+      <w:r>
+        <w:t>When user clicks the link, it talks to the browser and tells it to update the url</w:t>
+      </w:r>
+    </w:p>
+    <w:p>
+      <w:r>
+        <w:t>Like a href (creating a link)</w:t>
+      </w:r>
+    </w:p>
+    <w:p/>
+    <w:p>
+      <w:r>
+        <w:t>So this piece of code below:</w:t>
+      </w:r>
+    </w:p>
+    <w:p>
+      <w:r>
+        <w:t xml:space="preserve">  &lt;a</w:t>
+      </w:r>
+    </w:p>
+    <w:p>
+      <w:r>
+        <w:t xml:space="preserve">                href='#create'</w:t>
+      </w:r>
+    </w:p>
+    <w:p>
+      <w:r>
+        <w:t xml:space="preserve">                onClick={this.props.onNavigate}</w:t>
+      </w:r>
+    </w:p>
+    <w:p>
+      <w:r>
+        <w:t xml:space="preserve">                className='add-contact'</w:t>
+      </w:r>
+    </w:p>
+    <w:p>
+      <w:r>
+        <w:t xml:space="preserve">             &gt;Add Contact&lt;/Link</w:t>
+      </w:r>
+      <w:r>
+        <w:t>&gt;</w:t>
+      </w:r>
+    </w:p>
+    <w:p>
+      <w:pPr>
+        <w:ind w:firstLine="540"/>
+      </w:pPr>
+      <w:r>
+        <w:t>&lt;/div&gt;</w:t>
+      </w:r>
+    </w:p>
+    <w:p/>
+    <w:p>
+      <w:r>
+        <w:t>becomes:</w:t>
+      </w:r>
+    </w:p>
+    <w:p>
+      <w:pPr>
+        <w:rPr>
+          <w:highlight w:val="cyan"/>
+        </w:rPr>
+      </w:pPr>
+      <w:r>
+        <w:t xml:space="preserve">  &lt;</w:t>
+      </w:r>
+      <w:r>
+        <w:rPr>
+          <w:highlight w:val="cyan"/>
+        </w:rPr>
+        <w:t>Link</w:t>
+      </w:r>
+    </w:p>
+    <w:p>
+      <w:r>
+        <w:rPr>
+          <w:highlight w:val="cyan"/>
+        </w:rPr>
+        <w:t xml:space="preserve">                to='/create'</w:t>
+      </w:r>
+    </w:p>
+    <w:p>
+      <w:r>
+        <w:t xml:space="preserve">                className='add-contact'</w:t>
+      </w:r>
+    </w:p>
+    <w:p>
+      <w:pPr>
+        <w:ind w:firstLine="700"/>
+      </w:pPr>
+      <w:r>
+        <w:t>&gt;Add Contact&lt;/a&gt;</w:t>
+      </w:r>
+    </w:p>
+    <w:p/>
+    <w:p>
+      <w:pPr>
+        <w:pStyle w:val="ListParagraph"/>
+        <w:numPr>
+          <w:ilvl w:val="0"/>
+          <w:numId w:val="1"/>
+        </w:numPr>
+      </w:pPr>
+      <w:r>
+        <w:t>Notice “to” instead of href. And now it has an actual link</w:t>
+      </w:r>
+    </w:p>
+    <w:p>
+      <w:pPr>
+        <w:pStyle w:val="ListParagraph"/>
+        <w:numPr>
+          <w:ilvl w:val="0"/>
+          <w:numId w:val="1"/>
+        </w:numPr>
+      </w:pPr>
+      <w:r>
+        <w:t>a -&gt; Link</w:t>
+      </w:r>
+    </w:p>
+    <w:p>
+      <w:pPr>
+        <w:pStyle w:val="ListParagraph"/>
+        <w:numPr>
+          <w:ilvl w:val="0"/>
+          <w:numId w:val="1"/>
+        </w:numPr>
+      </w:pPr>
+      <w:r>
+        <w:t>No need for onClick cuz React Router handles that</w:t>
+      </w:r>
+    </w:p>
+    <w:p/>
+    <w:p/>
+    <w:p>
+      <w:r>
+        <w:t>I can also pass state to the new Link:</w:t>
+      </w:r>
+    </w:p>
+    <w:p>
+      <w:r>
+        <w:t>Ex:</w:t>
+      </w:r>
+    </w:p>
+    <w:p>
+      <w:pPr>
+        <w:shd w:val="clear" w:color="auto" w:fill="FAFBFC"/>
+        <w:tabs>
+          <w:tab w:val="left" w:pos="916"/>
+          <w:tab w:val="left" w:pos="1832"/>
+          <w:tab w:val="left" w:pos="2748"/>
+          <w:tab w:val="left" w:pos="3664"/>
+          <w:tab w:val="left" w:pos="4580"/>
+          <w:tab w:val="left" w:pos="5496"/>
+          <w:tab w:val="left" w:pos="6412"/>
+          <w:tab w:val="left" w:pos="7328"/>
+          <w:tab w:val="left" w:pos="8244"/>
+          <w:tab w:val="left" w:pos="9160"/>
+          <w:tab w:val="left" w:pos="10076"/>
+          <w:tab w:val="left" w:pos="10992"/>
+          <w:tab w:val="left" w:pos="11908"/>
+          <w:tab w:val="left" w:pos="12824"/>
+          <w:tab w:val="left" w:pos="13740"/>
+          <w:tab w:val="left" w:pos="14656"/>
+        </w:tabs>
+        <w:textAlignment w:val="baseline"/>
+        <w:rPr>
+          <w:rFonts w:ascii="Lucida Console" w:hAnsi="Lucida Console" w:cs="Courier New"/>
+          <w:color w:val="525C65"/>
+          <w:sz w:val="20"/>
+          <w:szCs w:val="20"/>
+          <w:bdr w:val="none" w:sz="0" w:space="0" w:color="auto" w:frame="1"/>
+          <w:lang w:eastAsia="zh-CN"/>
+        </w:rPr>
+      </w:pPr>
+      <w:r>
+        <w:rPr>
+          <w:rFonts w:ascii="Lucida Console" w:hAnsi="Lucida Console" w:cs="Courier New"/>
+          <w:color w:val="525C65"/>
+          <w:sz w:val="20"/>
+          <w:szCs w:val="20"/>
+          <w:bdr w:val="none" w:sz="0" w:space="0" w:color="auto" w:frame="1"/>
+          <w:lang w:eastAsia="zh-CN"/>
+        </w:rPr>
+        <w:t>&lt;Link to={{</w:t>
+      </w:r>
+    </w:p>
+    <w:p>
+      <w:pPr>
+        <w:shd w:val="clear" w:color="auto" w:fill="FAFBFC"/>
+        <w:tabs>
+          <w:tab w:val="left" w:pos="916"/>
+          <w:tab w:val="left" w:pos="1832"/>
+          <w:tab w:val="left" w:pos="2748"/>
+          <w:tab w:val="left" w:pos="3664"/>
+          <w:tab w:val="left" w:pos="4580"/>
+          <w:tab w:val="left" w:pos="5496"/>
+          <w:tab w:val="left" w:pos="6412"/>
+          <w:tab w:val="left" w:pos="7328"/>
+          <w:tab w:val="left" w:pos="8244"/>
+          <w:tab w:val="left" w:pos="9160"/>
+          <w:tab w:val="left" w:pos="10076"/>
+          <w:tab w:val="left" w:pos="10992"/>
+          <w:tab w:val="left" w:pos="11908"/>
+          <w:tab w:val="left" w:pos="12824"/>
+          <w:tab w:val="left" w:pos="13740"/>
+          <w:tab w:val="left" w:pos="14656"/>
+        </w:tabs>
+        <w:textAlignment w:val="baseline"/>
+        <w:rPr>
+          <w:rFonts w:ascii="Lucida Console" w:hAnsi="Lucida Console" w:cs="Courier New"/>
+          <w:color w:val="525C65"/>
+          <w:sz w:val="20"/>
+          <w:szCs w:val="20"/>
+          <w:bdr w:val="none" w:sz="0" w:space="0" w:color="auto" w:frame="1"/>
+          <w:lang w:eastAsia="zh-CN"/>
+        </w:rPr>
+      </w:pPr>
+      <w:r>
+        <w:rPr>
+          <w:rFonts w:ascii="Lucida Console" w:hAnsi="Lucida Console" w:cs="Courier New"/>
+          <w:color w:val="525C65"/>
+          <w:sz w:val="20"/>
+          <w:szCs w:val="20"/>
+          <w:bdr w:val="none" w:sz="0" w:space="0" w:color="auto" w:frame="1"/>
+          <w:lang w:eastAsia="zh-CN"/>
+        </w:rPr>
+        <w:t xml:space="preserve">  pathname: </w:t>
+      </w:r>
+      <w:r>
+        <w:rPr>
+          <w:rFonts w:ascii="inherit" w:hAnsi="inherit" w:cs="Courier New"/>
+          <w:color w:val="DD1144"/>
+          <w:sz w:val="20"/>
+          <w:szCs w:val="20"/>
+          <w:bdr w:val="none" w:sz="0" w:space="0" w:color="auto" w:frame="1"/>
+          <w:lang w:eastAsia="zh-CN"/>
+        </w:rPr>
+        <w:t>'/courses'</w:t>
+      </w:r>
+      <w:r>
+        <w:rPr>
+          <w:rFonts w:ascii="Lucida Console" w:hAnsi="Lucida Console" w:cs="Courier New"/>
+          <w:color w:val="525C65"/>
+          <w:sz w:val="20"/>
+          <w:szCs w:val="20"/>
+          <w:bdr w:val="none" w:sz="0" w:space="0" w:color="auto" w:frame="1"/>
+          <w:lang w:eastAsia="zh-CN"/>
+        </w:rPr>
+        <w:t>,</w:t>
+      </w:r>
+    </w:p>
+    <w:p>
+      <w:pPr>
+        <w:shd w:val="clear" w:color="auto" w:fill="FAFBFC"/>
+        <w:tabs>
+          <w:tab w:val="left" w:pos="916"/>
+          <w:tab w:val="left" w:pos="1832"/>
+          <w:tab w:val="left" w:pos="2748"/>
+          <w:tab w:val="left" w:pos="3664"/>
+          <w:tab w:val="left" w:pos="4580"/>
+          <w:tab w:val="left" w:pos="5496"/>
+          <w:tab w:val="left" w:pos="6412"/>
+          <w:tab w:val="left" w:pos="7328"/>
+          <w:tab w:val="left" w:pos="8244"/>
+          <w:tab w:val="left" w:pos="9160"/>
+          <w:tab w:val="left" w:pos="10076"/>
+          <w:tab w:val="left" w:pos="10992"/>
+          <w:tab w:val="left" w:pos="11908"/>
+          <w:tab w:val="left" w:pos="12824"/>
+          <w:tab w:val="left" w:pos="13740"/>
+          <w:tab w:val="left" w:pos="14656"/>
+        </w:tabs>
+        <w:textAlignment w:val="baseline"/>
+        <w:rPr>
+          <w:rFonts w:ascii="Lucida Console" w:hAnsi="Lucida Console" w:cs="Courier New"/>
+          <w:color w:val="525C65"/>
+          <w:sz w:val="20"/>
+          <w:szCs w:val="20"/>
+          <w:bdr w:val="none" w:sz="0" w:space="0" w:color="auto" w:frame="1"/>
+          <w:lang w:eastAsia="zh-CN"/>
+        </w:rPr>
+      </w:pPr>
+      <w:r>
+        <w:rPr>
+          <w:rFonts w:ascii="Lucida Console" w:hAnsi="Lucida Console" w:cs="Courier New"/>
+          <w:color w:val="525C65"/>
+          <w:sz w:val="20"/>
+          <w:szCs w:val="20"/>
+          <w:bdr w:val="none" w:sz="0" w:space="0" w:color="auto" w:frame="1"/>
+          <w:lang w:eastAsia="zh-CN"/>
+        </w:rPr>
+        <w:t xml:space="preserve">  search: </w:t>
+      </w:r>
+      <w:r>
+        <w:rPr>
+          <w:rFonts w:ascii="inherit" w:hAnsi="inherit" w:cs="Courier New"/>
+          <w:color w:val="DD1144"/>
+          <w:sz w:val="20"/>
+          <w:szCs w:val="20"/>
+          <w:bdr w:val="none" w:sz="0" w:space="0" w:color="auto" w:frame="1"/>
+          <w:lang w:eastAsia="zh-CN"/>
+        </w:rPr>
+        <w:t>'?sort=name'</w:t>
+      </w:r>
+      <w:r>
+        <w:rPr>
+          <w:rFonts w:ascii="Lucida Console" w:hAnsi="Lucida Console" w:cs="Courier New"/>
+          <w:color w:val="525C65"/>
+          <w:sz w:val="20"/>
+          <w:szCs w:val="20"/>
+          <w:bdr w:val="none" w:sz="0" w:space="0" w:color="auto" w:frame="1"/>
+          <w:lang w:eastAsia="zh-CN"/>
+        </w:rPr>
+        <w:t>,</w:t>
+      </w:r>
+    </w:p>
+    <w:p>
+      <w:pPr>
+        <w:shd w:val="clear" w:color="auto" w:fill="FAFBFC"/>
+        <w:tabs>
+          <w:tab w:val="left" w:pos="916"/>
+          <w:tab w:val="left" w:pos="1832"/>
+          <w:tab w:val="left" w:pos="2748"/>
+          <w:tab w:val="left" w:pos="3664"/>
+          <w:tab w:val="left" w:pos="4580"/>
+          <w:tab w:val="left" w:pos="5496"/>
+          <w:tab w:val="left" w:pos="6412"/>
+          <w:tab w:val="left" w:pos="7328"/>
+          <w:tab w:val="left" w:pos="8244"/>
+          <w:tab w:val="left" w:pos="9160"/>
+          <w:tab w:val="left" w:pos="10076"/>
+          <w:tab w:val="left" w:pos="10992"/>
+          <w:tab w:val="left" w:pos="11908"/>
+          <w:tab w:val="left" w:pos="12824"/>
+          <w:tab w:val="left" w:pos="13740"/>
+          <w:tab w:val="left" w:pos="14656"/>
+        </w:tabs>
+        <w:textAlignment w:val="baseline"/>
+        <w:rPr>
+          <w:rFonts w:ascii="Lucida Console" w:hAnsi="Lucida Console" w:cs="Courier New"/>
+          <w:color w:val="525C65"/>
+          <w:sz w:val="20"/>
+          <w:szCs w:val="20"/>
+          <w:bdr w:val="none" w:sz="0" w:space="0" w:color="auto" w:frame="1"/>
+          <w:lang w:eastAsia="zh-CN"/>
+        </w:rPr>
+      </w:pPr>
+      <w:r>
+        <w:rPr>
+          <w:rFonts w:ascii="Lucida Console" w:hAnsi="Lucida Console" w:cs="Courier New"/>
+          <w:color w:val="525C65"/>
+          <w:sz w:val="20"/>
+          <w:szCs w:val="20"/>
+          <w:bdr w:val="none" w:sz="0" w:space="0" w:color="auto" w:frame="1"/>
+          <w:lang w:eastAsia="zh-CN"/>
+        </w:rPr>
+        <w:t xml:space="preserve">  hash: </w:t>
+      </w:r>
+      <w:r>
+        <w:rPr>
+          <w:rFonts w:ascii="inherit" w:hAnsi="inherit" w:cs="Courier New"/>
+          <w:color w:val="DD1144"/>
+          <w:sz w:val="20"/>
+          <w:szCs w:val="20"/>
+          <w:bdr w:val="none" w:sz="0" w:space="0" w:color="auto" w:frame="1"/>
+          <w:lang w:eastAsia="zh-CN"/>
+        </w:rPr>
+        <w:t>'#the-hash'</w:t>
+      </w:r>
+      <w:r>
+        <w:rPr>
+          <w:rFonts w:ascii="Lucida Console" w:hAnsi="Lucida Console" w:cs="Courier New"/>
+          <w:color w:val="525C65"/>
+          <w:sz w:val="20"/>
+          <w:szCs w:val="20"/>
+          <w:bdr w:val="none" w:sz="0" w:space="0" w:color="auto" w:frame="1"/>
+          <w:lang w:eastAsia="zh-CN"/>
+        </w:rPr>
+        <w:t>,</w:t>
+      </w:r>
+    </w:p>
+    <w:p>
+      <w:pPr>
+        <w:shd w:val="clear" w:color="auto" w:fill="FAFBFC"/>
+        <w:tabs>
+          <w:tab w:val="left" w:pos="916"/>
+          <w:tab w:val="left" w:pos="1832"/>
+          <w:tab w:val="left" w:pos="2748"/>
+          <w:tab w:val="left" w:pos="3664"/>
+          <w:tab w:val="left" w:pos="4580"/>
+          <w:tab w:val="left" w:pos="5496"/>
+          <w:tab w:val="left" w:pos="6412"/>
+          <w:tab w:val="left" w:pos="7328"/>
+          <w:tab w:val="left" w:pos="8244"/>
+          <w:tab w:val="left" w:pos="9160"/>
+          <w:tab w:val="left" w:pos="10076"/>
+          <w:tab w:val="left" w:pos="10992"/>
+          <w:tab w:val="left" w:pos="11908"/>
+          <w:tab w:val="left" w:pos="12824"/>
+          <w:tab w:val="left" w:pos="13740"/>
+          <w:tab w:val="left" w:pos="14656"/>
+        </w:tabs>
+        <w:textAlignment w:val="baseline"/>
+        <w:rPr>
+          <w:rFonts w:ascii="Lucida Console" w:hAnsi="Lucida Console" w:cs="Courier New"/>
+          <w:color w:val="525C65"/>
+          <w:sz w:val="20"/>
+          <w:szCs w:val="20"/>
+          <w:bdr w:val="none" w:sz="0" w:space="0" w:color="auto" w:frame="1"/>
+          <w:lang w:eastAsia="zh-CN"/>
+        </w:rPr>
+      </w:pPr>
+      <w:r>
+        <w:rPr>
+          <w:rFonts w:ascii="Lucida Console" w:hAnsi="Lucida Console" w:cs="Courier New"/>
+          <w:color w:val="525C65"/>
+          <w:sz w:val="20"/>
+          <w:szCs w:val="20"/>
+          <w:bdr w:val="none" w:sz="0" w:space="0" w:color="auto" w:frame="1"/>
+          <w:lang w:eastAsia="zh-CN"/>
+        </w:rPr>
+        <w:t xml:space="preserve">  state: { fromDashboard: </w:t>
+      </w:r>
+      <w:r>
+        <w:rPr>
+          <w:rFonts w:ascii="inherit" w:hAnsi="inherit" w:cs="Courier New"/>
+          <w:color w:val="525C65"/>
+          <w:sz w:val="20"/>
+          <w:szCs w:val="20"/>
+          <w:bdr w:val="none" w:sz="0" w:space="0" w:color="auto" w:frame="1"/>
+          <w:lang w:eastAsia="zh-CN"/>
+        </w:rPr>
+        <w:t>true</w:t>
+      </w:r>
+      <w:r>
+        <w:rPr>
+          <w:rFonts w:ascii="Lucida Console" w:hAnsi="Lucida Console" w:cs="Courier New"/>
+          <w:color w:val="525C65"/>
+          <w:sz w:val="20"/>
+          <w:szCs w:val="20"/>
+          <w:bdr w:val="none" w:sz="0" w:space="0" w:color="auto" w:frame="1"/>
+          <w:lang w:eastAsia="zh-CN"/>
+        </w:rPr>
+        <w:t xml:space="preserve"> }</w:t>
+      </w:r>
+    </w:p>
+    <w:p>
+      <w:pPr>
+        <w:shd w:val="clear" w:color="auto" w:fill="FAFBFC"/>
+        <w:tabs>
+          <w:tab w:val="left" w:pos="916"/>
+          <w:tab w:val="left" w:pos="1832"/>
+          <w:tab w:val="left" w:pos="2748"/>
+          <w:tab w:val="left" w:pos="3664"/>
+          <w:tab w:val="left" w:pos="4580"/>
+          <w:tab w:val="left" w:pos="5496"/>
+          <w:tab w:val="left" w:pos="6412"/>
+          <w:tab w:val="left" w:pos="7328"/>
+          <w:tab w:val="left" w:pos="8244"/>
+          <w:tab w:val="left" w:pos="9160"/>
+          <w:tab w:val="left" w:pos="10076"/>
+          <w:tab w:val="left" w:pos="10992"/>
+          <w:tab w:val="left" w:pos="11908"/>
+          <w:tab w:val="left" w:pos="12824"/>
+          <w:tab w:val="left" w:pos="13740"/>
+          <w:tab w:val="left" w:pos="14656"/>
+        </w:tabs>
+        <w:textAlignment w:val="baseline"/>
+        <w:rPr>
+          <w:rFonts w:ascii="Lucida Console" w:hAnsi="Lucida Console" w:cs="Courier New"/>
+          <w:color w:val="525C65"/>
+          <w:sz w:val="20"/>
+          <w:szCs w:val="20"/>
+          <w:bdr w:val="none" w:sz="0" w:space="0" w:color="auto" w:frame="1"/>
+          <w:lang w:eastAsia="zh-CN"/>
+        </w:rPr>
+      </w:pPr>
+      <w:r>
+        <w:rPr>
+          <w:rFonts w:ascii="Lucida Console" w:hAnsi="Lucida Console" w:cs="Courier New"/>
+          <w:color w:val="525C65"/>
+          <w:sz w:val="20"/>
+          <w:szCs w:val="20"/>
+          <w:bdr w:val="none" w:sz="0" w:space="0" w:color="auto" w:frame="1"/>
+          <w:lang w:eastAsia="zh-CN"/>
+        </w:rPr>
+        <w:t>}}&gt;</w:t>
+      </w:r>
+    </w:p>
+    <w:p>
+      <w:pPr>
+        <w:shd w:val="clear" w:color="auto" w:fill="FAFBFC"/>
+        <w:tabs>
+          <w:tab w:val="left" w:pos="916"/>
+          <w:tab w:val="left" w:pos="1832"/>
+          <w:tab w:val="left" w:pos="2748"/>
+          <w:tab w:val="left" w:pos="3664"/>
+          <w:tab w:val="left" w:pos="4580"/>
+          <w:tab w:val="left" w:pos="5496"/>
+          <w:tab w:val="left" w:pos="6412"/>
+          <w:tab w:val="left" w:pos="7328"/>
+          <w:tab w:val="left" w:pos="8244"/>
+          <w:tab w:val="left" w:pos="9160"/>
+          <w:tab w:val="left" w:pos="10076"/>
+          <w:tab w:val="left" w:pos="10992"/>
+          <w:tab w:val="left" w:pos="11908"/>
+          <w:tab w:val="left" w:pos="12824"/>
+          <w:tab w:val="left" w:pos="13740"/>
+          <w:tab w:val="left" w:pos="14656"/>
+        </w:tabs>
+        <w:textAlignment w:val="baseline"/>
+        <w:rPr>
+          <w:rFonts w:ascii="Lucida Console" w:hAnsi="Lucida Console" w:cs="Courier New"/>
+          <w:color w:val="525C65"/>
+          <w:sz w:val="20"/>
+          <w:szCs w:val="20"/>
+          <w:bdr w:val="none" w:sz="0" w:space="0" w:color="auto" w:frame="1"/>
+          <w:lang w:eastAsia="zh-CN"/>
+        </w:rPr>
+      </w:pPr>
+      <w:r>
+        <w:rPr>
+          <w:rFonts w:ascii="Lucida Console" w:hAnsi="Lucida Console" w:cs="Courier New"/>
+          <w:color w:val="525C65"/>
+          <w:sz w:val="20"/>
+          <w:szCs w:val="20"/>
+          <w:bdr w:val="none" w:sz="0" w:space="0" w:color="auto" w:frame="1"/>
+          <w:lang w:eastAsia="zh-CN"/>
+        </w:rPr>
+        <w:t xml:space="preserve">  Courses</w:t>
+      </w:r>
+    </w:p>
+    <w:p>
+      <w:pPr>
+        <w:shd w:val="clear" w:color="auto" w:fill="FAFBFC"/>
+        <w:tabs>
+          <w:tab w:val="left" w:pos="916"/>
+          <w:tab w:val="left" w:pos="1832"/>
+          <w:tab w:val="left" w:pos="2748"/>
+          <w:tab w:val="left" w:pos="3664"/>
+          <w:tab w:val="left" w:pos="4580"/>
+          <w:tab w:val="left" w:pos="5496"/>
+          <w:tab w:val="left" w:pos="6412"/>
+          <w:tab w:val="left" w:pos="7328"/>
+          <w:tab w:val="left" w:pos="8244"/>
+          <w:tab w:val="left" w:pos="9160"/>
+          <w:tab w:val="left" w:pos="10076"/>
+          <w:tab w:val="left" w:pos="10992"/>
+          <w:tab w:val="left" w:pos="11908"/>
+          <w:tab w:val="left" w:pos="12824"/>
+          <w:tab w:val="left" w:pos="13740"/>
+          <w:tab w:val="left" w:pos="14656"/>
+        </w:tabs>
+        <w:textAlignment w:val="baseline"/>
+        <w:rPr>
+          <w:rFonts w:ascii="Lucida Console" w:hAnsi="Lucida Console" w:cs="Courier New"/>
+          <w:color w:val="525C65"/>
+          <w:sz w:val="23"/>
+          <w:szCs w:val="23"/>
+          <w:lang w:eastAsia="zh-CN"/>
+        </w:rPr>
+      </w:pPr>
+      <w:r>
+        <w:rPr>
+          <w:rFonts w:ascii="Lucida Console" w:hAnsi="Lucida Console" w:cs="Courier New"/>
+          <w:color w:val="525C65"/>
+          <w:sz w:val="20"/>
+          <w:szCs w:val="20"/>
+          <w:bdr w:val="none" w:sz="0" w:space="0" w:color="auto" w:frame="1"/>
+          <w:lang w:eastAsia="zh-CN"/>
+        </w:rPr>
+        <w:t>&lt;</w:t>
+      </w:r>
+      <w:r>
+        <w:rPr>
+          <w:rFonts w:ascii="inherit" w:hAnsi="inherit" w:cs="Courier New"/>
+          <w:color w:val="009926"/>
+          <w:sz w:val="20"/>
+          <w:szCs w:val="20"/>
+          <w:bdr w:val="none" w:sz="0" w:space="0" w:color="auto" w:frame="1"/>
+          <w:lang w:eastAsia="zh-CN"/>
+        </w:rPr>
+        <w:t>/Link&gt;</w:t>
+      </w:r>
+    </w:p>
+    <w:p/>
+    <w:p/>
+    <w:p>
+      <w:pPr>
+        <w:rPr>
+          <w:b/>
+          <w:sz w:val="32"/>
+          <w:szCs w:val="32"/>
+        </w:rPr>
+      </w:pPr>
+      <w:r>
+        <w:rPr>
+          <w:b/>
+          <w:sz w:val="32"/>
+          <w:szCs w:val="32"/>
+        </w:rPr>
+        <w:t>ROUTE COMPONENT</w:t>
+      </w:r>
+    </w:p>
+    <w:p>
+      <w:r>
+        <w:t>Q:</w:t>
+      </w:r>
+      <w:r>
+        <w:t xml:space="preserve"> What does that do?</w:t>
+      </w:r>
+    </w:p>
+    <w:p>
+      <w:r>
+        <w:t>A: It takes a path, and see if it matches the url or not. If it does, return a UI. If not, it does nothing.</w:t>
+      </w:r>
+    </w:p>
+    <w:p/>
+    <w:p>
+      <w:r>
+        <w:t>Ex:</w:t>
+      </w:r>
+    </w:p>
+    <w:p>
+      <w:r>
+        <w:t>&lt;Route</w:t>
+      </w:r>
+    </w:p>
+    <w:p>
+      <w:r>
+        <w:tab/>
+        <w:t>path= “/create”</w:t>
+      </w:r>
+    </w:p>
+    <w:p>
+      <w:r>
+        <w:tab/>
+        <w:t>render={ui}</w:t>
+      </w:r>
+    </w:p>
+    <w:p>
+      <w:r>
+        <w:t>/&gt;</w:t>
+      </w:r>
       <w:bookmarkStart w:id="0" w:name="_GoBack"/>
-      <w:r>
-        <w:rPr>
-          <w:b/>
-        </w:rPr>
-        <w:t>short- circuit evaluation</w:t>
-      </w:r>
       <w:bookmarkEnd w:id="0"/>
-    </w:p>
-    <w:p/>
-    <w:p/>
-    <w:p>
-      <w:r>
-        <w:t>_</w:t>
-      </w:r>
     </w:p>
     <w:sectPr>
       <w:pgSz w:w="12240" w:h="15840"/>
@@ -246,6 +920,126 @@
     </w:sectPr>
   </w:body>
 </w:document>
+</file>
+
+<file path=word/numbering.xml><?xml version="1.0" encoding="utf-8"?>
+<w:numbering xmlns:wpc="http://schemas.microsoft.com/office/word/2010/wordprocessingCanvas" xmlns:mo="http://schemas.microsoft.com/office/mac/office/2008/main" xmlns:mc="http://schemas.openxmlformats.org/markup-compatibility/2006" xmlns:mv="urn:schemas-microsoft-com:mac:vml" xmlns:o="urn:schemas-microsoft-com:office:office" xmlns:r="http://schemas.openxmlformats.org/officeDocument/2006/relationships" xmlns:m="http://schemas.openxmlformats.org/officeDocument/2006/math" xmlns:v="urn:schemas-microsoft-com:vml" xmlns:wp14="http://schemas.microsoft.com/office/word/2010/wordprocessingDrawing" xmlns:wp="http://schemas.openxmlformats.org/drawingml/2006/wordprocessingDrawing" xmlns:w10="urn:schemas-microsoft-com:office:word" xmlns:w="http://schemas.openxmlformats.org/wordprocessingml/2006/main" xmlns:w14="http://schemas.microsoft.com/office/word/2010/wordml" xmlns:w15="http://schemas.microsoft.com/office/word/2012/wordml" xmlns:wpg="http://schemas.microsoft.com/office/word/2010/wordprocessingGroup" xmlns:wpi="http://schemas.microsoft.com/office/word/2010/wordprocessingInk" xmlns:wne="http://schemas.microsoft.com/office/word/2006/wordml" xmlns:wps="http://schemas.microsoft.com/office/word/2010/wordprocessingShape" mc:Ignorable="w14 w15 wp14">
+  <w:abstractNum w:abstractNumId="0">
+    <w:nsid w:val="5ED131E5"/>
+    <w:multiLevelType w:val="hybridMultilevel"/>
+    <w:tmpl w:val="845663DE"/>
+    <w:lvl w:ilvl="0" w:tplc="3C7A6614">
+      <w:numFmt w:val="bullet"/>
+      <w:lvlText w:val=""/>
+      <w:lvlJc w:val="left"/>
+      <w:pPr>
+        <w:ind w:left="720" w:hanging="360"/>
+      </w:pPr>
+      <w:rPr>
+        <w:rFonts w:ascii="Wingdings" w:eastAsiaTheme="minorHAnsi" w:hAnsi="Wingdings" w:cstheme="minorBidi" w:hint="default"/>
+      </w:rPr>
+    </w:lvl>
+    <w:lvl w:ilvl="1" w:tplc="04090003" w:tentative="1">
+      <w:start w:val="1"/>
+      <w:numFmt w:val="bullet"/>
+      <w:lvlText w:val="o"/>
+      <w:lvlJc w:val="left"/>
+      <w:pPr>
+        <w:ind w:left="1440" w:hanging="360"/>
+      </w:pPr>
+      <w:rPr>
+        <w:rFonts w:ascii="Courier New" w:hAnsi="Courier New" w:cs="Courier New" w:hint="default"/>
+      </w:rPr>
+    </w:lvl>
+    <w:lvl w:ilvl="2" w:tplc="04090005" w:tentative="1">
+      <w:start w:val="1"/>
+      <w:numFmt w:val="bullet"/>
+      <w:lvlText w:val=""/>
+      <w:lvlJc w:val="left"/>
+      <w:pPr>
+        <w:ind w:left="2160" w:hanging="360"/>
+      </w:pPr>
+      <w:rPr>
+        <w:rFonts w:ascii="Wingdings" w:hAnsi="Wingdings" w:hint="default"/>
+      </w:rPr>
+    </w:lvl>
+    <w:lvl w:ilvl="3" w:tplc="04090001" w:tentative="1">
+      <w:start w:val="1"/>
+      <w:numFmt w:val="bullet"/>
+      <w:lvlText w:val=""/>
+      <w:lvlJc w:val="left"/>
+      <w:pPr>
+        <w:ind w:left="2880" w:hanging="360"/>
+      </w:pPr>
+      <w:rPr>
+        <w:rFonts w:ascii="Symbol" w:hAnsi="Symbol" w:hint="default"/>
+      </w:rPr>
+    </w:lvl>
+    <w:lvl w:ilvl="4" w:tplc="04090003" w:tentative="1">
+      <w:start w:val="1"/>
+      <w:numFmt w:val="bullet"/>
+      <w:lvlText w:val="o"/>
+      <w:lvlJc w:val="left"/>
+      <w:pPr>
+        <w:ind w:left="3600" w:hanging="360"/>
+      </w:pPr>
+      <w:rPr>
+        <w:rFonts w:ascii="Courier New" w:hAnsi="Courier New" w:cs="Courier New" w:hint="default"/>
+      </w:rPr>
+    </w:lvl>
+    <w:lvl w:ilvl="5" w:tplc="04090005" w:tentative="1">
+      <w:start w:val="1"/>
+      <w:numFmt w:val="bullet"/>
+      <w:lvlText w:val=""/>
+      <w:lvlJc w:val="left"/>
+      <w:pPr>
+        <w:ind w:left="4320" w:hanging="360"/>
+      </w:pPr>
+      <w:rPr>
+        <w:rFonts w:ascii="Wingdings" w:hAnsi="Wingdings" w:hint="default"/>
+      </w:rPr>
+    </w:lvl>
+    <w:lvl w:ilvl="6" w:tplc="04090001" w:tentative="1">
+      <w:start w:val="1"/>
+      <w:numFmt w:val="bullet"/>
+      <w:lvlText w:val=""/>
+      <w:lvlJc w:val="left"/>
+      <w:pPr>
+        <w:ind w:left="5040" w:hanging="360"/>
+      </w:pPr>
+      <w:rPr>
+        <w:rFonts w:ascii="Symbol" w:hAnsi="Symbol" w:hint="default"/>
+      </w:rPr>
+    </w:lvl>
+    <w:lvl w:ilvl="7" w:tplc="04090003" w:tentative="1">
+      <w:start w:val="1"/>
+      <w:numFmt w:val="bullet"/>
+      <w:lvlText w:val="o"/>
+      <w:lvlJc w:val="left"/>
+      <w:pPr>
+        <w:ind w:left="5760" w:hanging="360"/>
+      </w:pPr>
+      <w:rPr>
+        <w:rFonts w:ascii="Courier New" w:hAnsi="Courier New" w:cs="Courier New" w:hint="default"/>
+      </w:rPr>
+    </w:lvl>
+    <w:lvl w:ilvl="8" w:tplc="04090005" w:tentative="1">
+      <w:start w:val="1"/>
+      <w:numFmt w:val="bullet"/>
+      <w:lvlText w:val=""/>
+      <w:lvlJc w:val="left"/>
+      <w:pPr>
+        <w:ind w:left="6480" w:hanging="360"/>
+      </w:pPr>
+      <w:rPr>
+        <w:rFonts w:ascii="Wingdings" w:hAnsi="Wingdings" w:hint="default"/>
+      </w:rPr>
+    </w:lvl>
+  </w:abstractNum>
+  <w:num w:numId="1">
+    <w:abstractNumId w:val="0"/>
+  </w:num>
+</w:numbering>
 </file>
 
 <file path=word/styles.xml><?xml version="1.0" encoding="utf-8"?>
@@ -676,6 +1470,94 @@
     <w:semiHidden/>
     <w:unhideWhenUsed/>
   </w:style>
+  <w:style w:type="paragraph" w:styleId="ListParagraph">
+    <w:name w:val="List Paragraph"/>
+    <w:basedOn w:val="Normal"/>
+    <w:uiPriority w:val="34"/>
+    <w:qFormat/>
+    <w:rsid w:val="00106135"/>
+    <w:pPr>
+      <w:ind w:left="720"/>
+      <w:contextualSpacing/>
+    </w:pPr>
+  </w:style>
+  <w:style w:type="paragraph" w:styleId="HTMLPreformatted">
+    <w:name w:val="HTML Preformatted"/>
+    <w:basedOn w:val="Normal"/>
+    <w:link w:val="HTMLPreformattedChar"/>
+    <w:uiPriority w:val="99"/>
+    <w:semiHidden/>
+    <w:unhideWhenUsed/>
+    <w:rsid w:val="00D37689"/>
+    <w:pPr>
+      <w:tabs>
+        <w:tab w:val="left" w:pos="916"/>
+        <w:tab w:val="left" w:pos="1832"/>
+        <w:tab w:val="left" w:pos="2748"/>
+        <w:tab w:val="left" w:pos="3664"/>
+        <w:tab w:val="left" w:pos="4580"/>
+        <w:tab w:val="left" w:pos="5496"/>
+        <w:tab w:val="left" w:pos="6412"/>
+        <w:tab w:val="left" w:pos="7328"/>
+        <w:tab w:val="left" w:pos="8244"/>
+        <w:tab w:val="left" w:pos="9160"/>
+        <w:tab w:val="left" w:pos="10076"/>
+        <w:tab w:val="left" w:pos="10992"/>
+        <w:tab w:val="left" w:pos="11908"/>
+        <w:tab w:val="left" w:pos="12824"/>
+        <w:tab w:val="left" w:pos="13740"/>
+        <w:tab w:val="left" w:pos="14656"/>
+      </w:tabs>
+    </w:pPr>
+    <w:rPr>
+      <w:rFonts w:ascii="Courier New" w:hAnsi="Courier New" w:cs="Courier New"/>
+      <w:sz w:val="20"/>
+      <w:szCs w:val="20"/>
+      <w:lang w:eastAsia="zh-CN"/>
+    </w:rPr>
+  </w:style>
+  <w:style w:type="character" w:customStyle="1" w:styleId="HTMLPreformattedChar">
+    <w:name w:val="HTML Preformatted Char"/>
+    <w:basedOn w:val="DefaultParagraphFont"/>
+    <w:link w:val="HTMLPreformatted"/>
+    <w:uiPriority w:val="99"/>
+    <w:semiHidden/>
+    <w:rsid w:val="00D37689"/>
+    <w:rPr>
+      <w:rFonts w:ascii="Courier New" w:hAnsi="Courier New" w:cs="Courier New"/>
+      <w:sz w:val="20"/>
+      <w:szCs w:val="20"/>
+      <w:lang w:eastAsia="zh-CN"/>
+    </w:rPr>
+  </w:style>
+  <w:style w:type="character" w:styleId="HTMLCode">
+    <w:name w:val="HTML Code"/>
+    <w:basedOn w:val="DefaultParagraphFont"/>
+    <w:uiPriority w:val="99"/>
+    <w:semiHidden/>
+    <w:unhideWhenUsed/>
+    <w:rsid w:val="00D37689"/>
+    <w:rPr>
+      <w:rFonts w:ascii="Courier New" w:eastAsiaTheme="minorHAnsi" w:hAnsi="Courier New" w:cs="Courier New"/>
+      <w:sz w:val="20"/>
+      <w:szCs w:val="20"/>
+    </w:rPr>
+  </w:style>
+  <w:style w:type="character" w:customStyle="1" w:styleId="hljs-string">
+    <w:name w:val="hljs-string"/>
+    <w:basedOn w:val="DefaultParagraphFont"/>
+    <w:rsid w:val="00D37689"/>
+  </w:style>
+  <w:style w:type="character" w:customStyle="1" w:styleId="hljs-literal">
+    <w:name w:val="hljs-literal"/>
+    <w:basedOn w:val="DefaultParagraphFont"/>
+    <w:rsid w:val="00D37689"/>
+  </w:style>
+  <w:style w:type="character" w:customStyle="1" w:styleId="hljs-regexp">
+    <w:name w:val="hljs-regexp"/>
+    <w:basedOn w:val="DefaultParagraphFont"/>
+    <w:rsid w:val="00D37689"/>
+  </w:style>
 </w:styles>
 </file>
 

</xml_diff>